<commit_message>
Fix errors, finish conclusion
</commit_message>
<xml_diff>
--- a/perso/MapsAndFmaps/Fmap vs Map.docx
+++ b/perso/MapsAndFmaps/Fmap vs Map.docx
@@ -181,23 +181,157 @@
           <w:rtl w:val="0"/>
         </w:rPr>
         <w:tab/>
-        <w:t xml:space="preserve">map :: (a -&gt; b) -&gt; [a] -&gt; b</w:t>
-      </w:r>
-    </w:p>
-    <w:p>
-      <w:pPr>
-        <w:ind w:left="0" w:firstLine="0"/>
-        <w:jc w:val="both"/>
-        <w:rPr>
-          <w:rFonts w:ascii="Consolas" w:cs="Consolas" w:eastAsia="Consolas" w:hAnsi="Consolas"/>
-          <w:sz w:val="24"/>
-          <w:szCs w:val="24"/>
-        </w:rPr>
-      </w:pPr>
-      <w:r>
-        <w:rPr>
-          <w:rtl w:val="0"/>
-        </w:rPr>
+        <w:t xml:space="preserve">map :: (a -&gt; b) -&gt; [a] -&gt; [b]</w:t>
+      </w:r>
+    </w:p>
+    <w:p>
+      <w:pPr>
+        <w:ind w:left="0" w:firstLine="0"/>
+        <w:jc w:val="both"/>
+        <w:rPr>
+          <w:rFonts w:ascii="Consolas" w:cs="Consolas" w:eastAsia="Consolas" w:hAnsi="Consolas"/>
+          <w:sz w:val="24"/>
+          <w:szCs w:val="24"/>
+        </w:rPr>
+      </w:pPr>
+      <w:r>
+        <w:rPr>
+          <w:rFonts w:ascii="Consolas" w:cs="Consolas" w:eastAsia="Consolas" w:hAnsi="Consolas"/>
+          <w:sz w:val="24"/>
+          <w:szCs w:val="24"/>
+          <w:rtl w:val="0"/>
+        </w:rPr>
+        <w:tab/>
+      </w:r>
+    </w:p>
+    <w:p>
+      <w:pPr>
+        <w:ind w:left="0" w:firstLine="0"/>
+        <w:jc w:val="both"/>
+        <w:rPr>
+          <w:rFonts w:ascii="Consolas" w:cs="Consolas" w:eastAsia="Consolas" w:hAnsi="Consolas"/>
+          <w:sz w:val="24"/>
+          <w:szCs w:val="24"/>
+        </w:rPr>
+      </w:pPr>
+      <w:r>
+        <w:rPr>
+          <w:rFonts w:ascii="Consolas" w:cs="Consolas" w:eastAsia="Consolas" w:hAnsi="Consolas"/>
+          <w:sz w:val="24"/>
+          <w:szCs w:val="24"/>
+          <w:rtl w:val="0"/>
+        </w:rPr>
+        <w:tab/>
+        <w:t xml:space="preserve">That means we can create a function that creates a b given an a and using map apply that function to all a list of a’s generating a new list of b’s.</w:t>
+      </w:r>
+    </w:p>
+    <w:p>
+      <w:pPr>
+        <w:ind w:left="0" w:firstLine="0"/>
+        <w:jc w:val="both"/>
+        <w:rPr>
+          <w:rFonts w:ascii="Consolas" w:cs="Consolas" w:eastAsia="Consolas" w:hAnsi="Consolas"/>
+          <w:sz w:val="24"/>
+          <w:szCs w:val="24"/>
+        </w:rPr>
+      </w:pPr>
+      <w:r>
+        <w:rPr>
+          <w:rFonts w:ascii="Consolas" w:cs="Consolas" w:eastAsia="Consolas" w:hAnsi="Consolas"/>
+          <w:sz w:val="24"/>
+          <w:szCs w:val="24"/>
+          <w:rtl w:val="0"/>
+        </w:rPr>
+        <w:tab/>
+        <w:t xml:space="preserve">Examples:</w:t>
+      </w:r>
+    </w:p>
+    <w:p>
+      <w:pPr>
+        <w:ind w:left="0" w:firstLine="0"/>
+        <w:jc w:val="both"/>
+        <w:rPr>
+          <w:rFonts w:ascii="Consolas" w:cs="Consolas" w:eastAsia="Consolas" w:hAnsi="Consolas"/>
+          <w:sz w:val="24"/>
+          <w:szCs w:val="24"/>
+        </w:rPr>
+      </w:pPr>
+      <w:r>
+        <w:rPr>
+          <w:rFonts w:ascii="Consolas" w:cs="Consolas" w:eastAsia="Consolas" w:hAnsi="Consolas"/>
+          <w:sz w:val="24"/>
+          <w:szCs w:val="24"/>
+          <w:rtl w:val="0"/>
+        </w:rPr>
+        <w:tab/>
+        <w:tab/>
+        <w:t xml:space="preserve">Prelude&gt; map (+3) [1,2,3]</w:t>
+      </w:r>
+    </w:p>
+    <w:p>
+      <w:pPr>
+        <w:ind w:left="0" w:firstLine="0"/>
+        <w:jc w:val="both"/>
+        <w:rPr>
+          <w:rFonts w:ascii="Consolas" w:cs="Consolas" w:eastAsia="Consolas" w:hAnsi="Consolas"/>
+          <w:sz w:val="24"/>
+          <w:szCs w:val="24"/>
+        </w:rPr>
+      </w:pPr>
+      <w:r>
+        <w:rPr>
+          <w:rFonts w:ascii="Consolas" w:cs="Consolas" w:eastAsia="Consolas" w:hAnsi="Consolas"/>
+          <w:sz w:val="24"/>
+          <w:szCs w:val="24"/>
+          <w:rtl w:val="0"/>
+        </w:rPr>
+        <w:tab/>
+        <w:tab/>
+        <w:t xml:space="preserve">[4,5,6]</w:t>
+      </w:r>
+    </w:p>
+    <w:p>
+      <w:pPr>
+        <w:ind w:left="0" w:firstLine="0"/>
+        <w:jc w:val="both"/>
+        <w:rPr>
+          <w:rFonts w:ascii="Consolas" w:cs="Consolas" w:eastAsia="Consolas" w:hAnsi="Consolas"/>
+          <w:sz w:val="24"/>
+          <w:szCs w:val="24"/>
+        </w:rPr>
+      </w:pPr>
+      <w:r>
+        <w:rPr>
+          <w:rFonts w:ascii="Consolas" w:cs="Consolas" w:eastAsia="Consolas" w:hAnsi="Consolas"/>
+          <w:sz w:val="24"/>
+          <w:szCs w:val="24"/>
+          <w:rtl w:val="0"/>
+        </w:rPr>
+        <w:tab/>
+        <w:tab/>
+        <w:t xml:space="preserve">Prelude&gt; map reverse [“Lazy”, “Programming”, “Language”]</w:t>
+      </w:r>
+    </w:p>
+    <w:p>
+      <w:pPr>
+        <w:ind w:left="0" w:firstLine="0"/>
+        <w:jc w:val="both"/>
+        <w:rPr>
+          <w:rFonts w:ascii="Consolas" w:cs="Consolas" w:eastAsia="Consolas" w:hAnsi="Consolas"/>
+          <w:sz w:val="24"/>
+          <w:szCs w:val="24"/>
+        </w:rPr>
+      </w:pPr>
+      <w:r>
+        <w:rPr>
+          <w:rFonts w:ascii="Consolas" w:cs="Consolas" w:eastAsia="Consolas" w:hAnsi="Consolas"/>
+          <w:sz w:val="24"/>
+          <w:szCs w:val="24"/>
+          <w:rtl w:val="0"/>
+        </w:rPr>
+        <w:tab/>
+        <w:tab/>
+        <w:t xml:space="preserve">[“yzaL”, “gnimmargorP”, “egaugnaL”]</w:t>
       </w:r>
     </w:p>
     <w:p>
@@ -365,6 +499,31 @@
           <w:rFonts w:ascii="Consolas" w:cs="Consolas" w:eastAsia="Consolas" w:hAnsi="Consolas"/>
           <w:sz w:val="24"/>
           <w:szCs w:val="24"/>
+        </w:rPr>
+      </w:pPr>
+      <w:r>
+        <w:rPr>
+          <w:rtl w:val="0"/>
+        </w:rPr>
+      </w:r>
+    </w:p>
+    <w:p>
+      <w:pPr>
+        <w:pBdr>
+          <w:top w:color="auto" w:space="0" w:sz="0" w:val="none"/>
+          <w:bottom w:color="auto" w:space="0" w:sz="0" w:val="none"/>
+          <w:right w:color="auto" w:space="2" w:sz="0" w:val="none"/>
+          <w:between w:color="auto" w:space="0" w:sz="0" w:val="none"/>
+        </w:pBdr>
+        <w:spacing w:after="40" w:line="308.5714285714286" w:lineRule="auto"/>
+        <w:ind w:left="0" w:firstLine="0"/>
+        <w:jc w:val="both"/>
+        <w:rPr>
+          <w:rFonts w:ascii="Consolas" w:cs="Consolas" w:eastAsia="Consolas" w:hAnsi="Consolas"/>
+          <w:b w:val="1"/>
+          <w:color w:val="b6e17e"/>
+          <w:sz w:val="21"/>
+          <w:szCs w:val="21"/>
         </w:rPr>
       </w:pPr>
       <w:r>
@@ -623,7 +782,225 @@
           <w:rtl w:val="0"/>
         </w:rPr>
         <w:tab/>
-        <w:t xml:space="preserve">But this is just the tip of the iceberg, functors are present in function compositions, can be used over the IO and can arbitrary be used for mapping anything over any desired thing.</w:t>
+        <w:t xml:space="preserve">Examples:</w:t>
+      </w:r>
+    </w:p>
+    <w:p>
+      <w:pPr>
+        <w:ind w:left="720" w:firstLine="720"/>
+        <w:jc w:val="both"/>
+        <w:rPr>
+          <w:rFonts w:ascii="Consolas" w:cs="Consolas" w:eastAsia="Consolas" w:hAnsi="Consolas"/>
+          <w:sz w:val="24"/>
+          <w:szCs w:val="24"/>
+        </w:rPr>
+      </w:pPr>
+      <w:r>
+        <w:rPr>
+          <w:rFonts w:ascii="Consolas" w:cs="Consolas" w:eastAsia="Consolas" w:hAnsi="Consolas"/>
+          <w:sz w:val="24"/>
+          <w:szCs w:val="24"/>
+          <w:rtl w:val="0"/>
+        </w:rPr>
+        <w:t xml:space="preserve">Prelude&gt; fmap (+3) [1,2,3]</w:t>
+      </w:r>
+    </w:p>
+    <w:p>
+      <w:pPr>
+        <w:jc w:val="both"/>
+        <w:rPr>
+          <w:rFonts w:ascii="Consolas" w:cs="Consolas" w:eastAsia="Consolas" w:hAnsi="Consolas"/>
+          <w:sz w:val="24"/>
+          <w:szCs w:val="24"/>
+        </w:rPr>
+      </w:pPr>
+      <w:r>
+        <w:rPr>
+          <w:rFonts w:ascii="Consolas" w:cs="Consolas" w:eastAsia="Consolas" w:hAnsi="Consolas"/>
+          <w:sz w:val="24"/>
+          <w:szCs w:val="24"/>
+          <w:rtl w:val="0"/>
+        </w:rPr>
+        <w:tab/>
+        <w:tab/>
+        <w:t xml:space="preserve">[4,5,6]</w:t>
+      </w:r>
+    </w:p>
+    <w:p>
+      <w:pPr>
+        <w:jc w:val="both"/>
+        <w:rPr>
+          <w:rFonts w:ascii="Consolas" w:cs="Consolas" w:eastAsia="Consolas" w:hAnsi="Consolas"/>
+          <w:sz w:val="24"/>
+          <w:szCs w:val="24"/>
+        </w:rPr>
+      </w:pPr>
+      <w:r>
+        <w:rPr>
+          <w:rFonts w:ascii="Consolas" w:cs="Consolas" w:eastAsia="Consolas" w:hAnsi="Consolas"/>
+          <w:sz w:val="24"/>
+          <w:szCs w:val="24"/>
+          <w:rtl w:val="0"/>
+        </w:rPr>
+        <w:tab/>
+        <w:tab/>
+        <w:t xml:space="preserve">Prelude&gt; fmap reverse [“Lazy”, “Programming”, “Language”]</w:t>
+      </w:r>
+    </w:p>
+    <w:p>
+      <w:pPr>
+        <w:jc w:val="both"/>
+        <w:rPr>
+          <w:rFonts w:ascii="Consolas" w:cs="Consolas" w:eastAsia="Consolas" w:hAnsi="Consolas"/>
+          <w:sz w:val="24"/>
+          <w:szCs w:val="24"/>
+        </w:rPr>
+      </w:pPr>
+      <w:r>
+        <w:rPr>
+          <w:rFonts w:ascii="Consolas" w:cs="Consolas" w:eastAsia="Consolas" w:hAnsi="Consolas"/>
+          <w:sz w:val="24"/>
+          <w:szCs w:val="24"/>
+          <w:rtl w:val="0"/>
+        </w:rPr>
+        <w:tab/>
+        <w:tab/>
+        <w:t xml:space="preserve">[“yzaL”, “gnimmargorP”, “egaugnaL”]</w:t>
+      </w:r>
+    </w:p>
+    <w:p>
+      <w:pPr>
+        <w:jc w:val="both"/>
+        <w:rPr>
+          <w:rFonts w:ascii="Consolas" w:cs="Consolas" w:eastAsia="Consolas" w:hAnsi="Consolas"/>
+          <w:sz w:val="24"/>
+          <w:szCs w:val="24"/>
+        </w:rPr>
+      </w:pPr>
+      <w:r>
+        <w:rPr>
+          <w:rFonts w:ascii="Consolas" w:cs="Consolas" w:eastAsia="Consolas" w:hAnsi="Consolas"/>
+          <w:sz w:val="24"/>
+          <w:szCs w:val="24"/>
+          <w:rtl w:val="0"/>
+        </w:rPr>
+        <w:tab/>
+        <w:tab/>
+        <w:t xml:space="preserve">Prelude&gt; fmap (+3) Nothing</w:t>
+      </w:r>
+    </w:p>
+    <w:p>
+      <w:pPr>
+        <w:jc w:val="both"/>
+        <w:rPr>
+          <w:rFonts w:ascii="Consolas" w:cs="Consolas" w:eastAsia="Consolas" w:hAnsi="Consolas"/>
+          <w:sz w:val="24"/>
+          <w:szCs w:val="24"/>
+        </w:rPr>
+      </w:pPr>
+      <w:r>
+        <w:rPr>
+          <w:rFonts w:ascii="Consolas" w:cs="Consolas" w:eastAsia="Consolas" w:hAnsi="Consolas"/>
+          <w:sz w:val="24"/>
+          <w:szCs w:val="24"/>
+          <w:rtl w:val="0"/>
+        </w:rPr>
+        <w:tab/>
+        <w:tab/>
+        <w:t xml:space="preserve">Nothing</w:t>
+      </w:r>
+    </w:p>
+    <w:p>
+      <w:pPr>
+        <w:jc w:val="both"/>
+        <w:rPr>
+          <w:rFonts w:ascii="Consolas" w:cs="Consolas" w:eastAsia="Consolas" w:hAnsi="Consolas"/>
+          <w:sz w:val="24"/>
+          <w:szCs w:val="24"/>
+        </w:rPr>
+      </w:pPr>
+      <w:r>
+        <w:rPr>
+          <w:rFonts w:ascii="Consolas" w:cs="Consolas" w:eastAsia="Consolas" w:hAnsi="Consolas"/>
+          <w:sz w:val="24"/>
+          <w:szCs w:val="24"/>
+          <w:rtl w:val="0"/>
+        </w:rPr>
+        <w:tab/>
+        <w:tab/>
+        <w:t xml:space="preserve">Prelude&gt; fmap (+3) (Just 3)</w:t>
+      </w:r>
+    </w:p>
+    <w:p>
+      <w:pPr>
+        <w:jc w:val="both"/>
+        <w:rPr>
+          <w:rFonts w:ascii="Consolas" w:cs="Consolas" w:eastAsia="Consolas" w:hAnsi="Consolas"/>
+          <w:sz w:val="24"/>
+          <w:szCs w:val="24"/>
+        </w:rPr>
+      </w:pPr>
+      <w:r>
+        <w:rPr>
+          <w:rFonts w:ascii="Consolas" w:cs="Consolas" w:eastAsia="Consolas" w:hAnsi="Consolas"/>
+          <w:sz w:val="24"/>
+          <w:szCs w:val="24"/>
+          <w:rtl w:val="0"/>
+        </w:rPr>
+        <w:tab/>
+        <w:tab/>
+        <w:t xml:space="preserve">Just 6</w:t>
+      </w:r>
+    </w:p>
+    <w:p>
+      <w:pPr>
+        <w:pBdr>
+          <w:top w:color="auto" w:space="0" w:sz="0" w:val="none"/>
+          <w:bottom w:color="auto" w:space="0" w:sz="0" w:val="none"/>
+          <w:right w:color="auto" w:space="2" w:sz="0" w:val="none"/>
+          <w:between w:color="auto" w:space="0" w:sz="0" w:val="none"/>
+        </w:pBdr>
+        <w:spacing w:after="40" w:line="308.5714285714286" w:lineRule="auto"/>
+        <w:ind w:left="0" w:firstLine="0"/>
+        <w:jc w:val="both"/>
+        <w:rPr>
+          <w:rFonts w:ascii="Consolas" w:cs="Consolas" w:eastAsia="Consolas" w:hAnsi="Consolas"/>
+          <w:sz w:val="21"/>
+          <w:szCs w:val="21"/>
+        </w:rPr>
+      </w:pPr>
+      <w:r>
+        <w:rPr>
+          <w:rtl w:val="0"/>
+        </w:rPr>
+      </w:r>
+    </w:p>
+    <w:p>
+      <w:pPr>
+        <w:pBdr>
+          <w:top w:color="auto" w:space="0" w:sz="0" w:val="none"/>
+          <w:bottom w:color="auto" w:space="0" w:sz="0" w:val="none"/>
+          <w:right w:color="auto" w:space="2" w:sz="0" w:val="none"/>
+          <w:between w:color="auto" w:space="0" w:sz="0" w:val="none"/>
+        </w:pBdr>
+        <w:spacing w:after="40" w:line="308.5714285714286" w:lineRule="auto"/>
+        <w:ind w:left="0" w:firstLine="0"/>
+        <w:jc w:val="both"/>
+        <w:rPr>
+          <w:rFonts w:ascii="Consolas" w:cs="Consolas" w:eastAsia="Consolas" w:hAnsi="Consolas"/>
+          <w:sz w:val="21"/>
+          <w:szCs w:val="21"/>
+        </w:rPr>
+      </w:pPr>
+      <w:r>
+        <w:rPr>
+          <w:rFonts w:ascii="Consolas" w:cs="Consolas" w:eastAsia="Consolas" w:hAnsi="Consolas"/>
+          <w:sz w:val="21"/>
+          <w:szCs w:val="21"/>
+          <w:rtl w:val="0"/>
+        </w:rPr>
+        <w:tab/>
+        <w:t xml:space="preserve">But this is just the tip of the iceberg, functors are present in function compositions, can be used over the IO, trees, Either constructors and can arbitrary be used for mapping anything over any desired thing.</w:t>
       </w:r>
       <w:r>
         <w:rPr>
@@ -687,7 +1064,27 @@
           <w:rtl w:val="0"/>
         </w:rPr>
         <w:tab/>
-        <w:t xml:space="preserve">It might be convenient to use map over lists because the errors might be more verbose to a Haskell beginner</w:t>
+        <w:t xml:space="preserve">It might be convenient to use map over lists because the errors are going to be narrow and easier to follow</w:t>
+      </w:r>
+    </w:p>
+    <w:p>
+      <w:pPr>
+        <w:jc w:val="both"/>
+        <w:rPr>
+          <w:rFonts w:ascii="Consolas" w:cs="Consolas" w:eastAsia="Consolas" w:hAnsi="Consolas"/>
+          <w:sz w:val="24"/>
+          <w:szCs w:val="24"/>
+        </w:rPr>
+      </w:pPr>
+      <w:r>
+        <w:rPr>
+          <w:rFonts w:ascii="Consolas" w:cs="Consolas" w:eastAsia="Consolas" w:hAnsi="Consolas"/>
+          <w:sz w:val="24"/>
+          <w:szCs w:val="24"/>
+          <w:rtl w:val="0"/>
+        </w:rPr>
+        <w:tab/>
+        <w:t xml:space="preserve">Fmaps are generic and can do a lot more than what I expected before really start understanding and writing about them.</w:t>
       </w:r>
     </w:p>
     <w:p>

</xml_diff>